<commit_message>
samenvoegen plan van aanpak
</commit_message>
<xml_diff>
--- a/Documenten_in_ontwikkeling/Groepsdocumenten_in_ontwikkeling/plan_van_aanpak_1.0.docx
+++ b/Documenten_in_ontwikkeling/Groepsdocumenten_in_ontwikkeling/plan_van_aanpak_1.0.docx
@@ -233,8 +233,6 @@
       <w:r>
         <w:t>: 1</w:t>
       </w:r>
-      <w:bookmarkStart w:id="0" w:name="_GoBack"/>
-      <w:bookmarkEnd w:id="0"/>
     </w:p>
     <w:p>
       <w:r>
@@ -843,7 +841,7 @@
       <w:pPr>
         <w:pStyle w:val="Kop1"/>
       </w:pPr>
-      <w:bookmarkStart w:id="1" w:name="_Toc510547"/>
+      <w:bookmarkStart w:id="0" w:name="_Toc510547"/>
       <w:r>
         <w:lastRenderedPageBreak/>
         <w:t>1</w:t>
@@ -857,12 +855,20 @@
       <w:r>
         <w:t>Inleiding</w:t>
       </w:r>
-      <w:bookmarkEnd w:id="1"/>
+      <w:bookmarkEnd w:id="0"/>
     </w:p>
     <w:p/>
     <w:p>
       <w:r>
-        <w:t>***Inleiding over dit document: Beschrijving welke info er in plan van aanpak staat</w:t>
+        <w:t xml:space="preserve">Dit document bevat het plan van aanpak voor Project </w:t>
+      </w:r>
+      <w:proofErr w:type="spellStart"/>
+      <w:r>
+        <w:t>Back-end</w:t>
+      </w:r>
+      <w:proofErr w:type="spellEnd"/>
+      <w:r>
+        <w:t>. Hierin wordt beschreven wat de doelstelling van het project is, de functionaliteiten van de applicatie worden beschreven en verder bevat dit document informatie over de projectgroep, een opsomming van de benodigdheden voor dit project, de planning en de takenlijst.</w:t>
       </w:r>
     </w:p>
     <w:p>
@@ -892,23 +898,63 @@
       <w:pPr>
         <w:pStyle w:val="Kop1"/>
       </w:pPr>
-      <w:bookmarkStart w:id="2" w:name="_Toc510548"/>
+      <w:bookmarkStart w:id="1" w:name="_Toc510548"/>
       <w:r>
         <w:lastRenderedPageBreak/>
         <w:t>2. Doelstelling</w:t>
       </w:r>
-      <w:bookmarkEnd w:id="2"/>
+      <w:bookmarkEnd w:id="1"/>
     </w:p>
     <w:p/>
     <w:p>
       <w:r>
-        <w:t xml:space="preserve">*** Beschrijving doel van het project (overnemen van behoefteanalyse: </w:t>
-      </w:r>
-      <w:r>
-        <w:t xml:space="preserve">4. </w:t>
-      </w:r>
-      <w:r>
-        <w:t>doelen van de applicatie)</w:t>
+        <w:t xml:space="preserve">Het doel van dit project is om de huidige website van Park </w:t>
+      </w:r>
+      <w:proofErr w:type="spellStart"/>
+      <w:r>
+        <w:t>Cronesteyn</w:t>
+      </w:r>
+      <w:proofErr w:type="spellEnd"/>
+      <w:r>
+        <w:t xml:space="preserve"> </w:t>
+      </w:r>
+      <w:hyperlink r:id="rId9" w:history="1">
+        <w:r>
+          <w:rPr>
+            <w:rStyle w:val="Hyperlink"/>
+          </w:rPr>
+          <w:t>http://www.polderparkcronesteyn.nl</w:t>
+        </w:r>
+      </w:hyperlink>
+      <w:r>
+        <w:t xml:space="preserve"> volledig te vernieuwen. In opdracht van dhr. Hannibal, voorzitter van het park, gaan drie werknemers van het bedrijf </w:t>
+      </w:r>
+      <w:proofErr w:type="spellStart"/>
+      <w:r>
+        <w:t>MonkeyBusiness</w:t>
+      </w:r>
+      <w:proofErr w:type="spellEnd"/>
+      <w:r>
+        <w:t xml:space="preserve"> een modern design maken en uitwerken tot een </w:t>
+      </w:r>
+      <w:proofErr w:type="spellStart"/>
+      <w:r>
+        <w:t>responsive</w:t>
+      </w:r>
+      <w:proofErr w:type="spellEnd"/>
+      <w:r>
+        <w:t xml:space="preserve"> website met </w:t>
+      </w:r>
+      <w:proofErr w:type="spellStart"/>
+      <w:r>
+        <w:t>cms</w:t>
+      </w:r>
+      <w:proofErr w:type="spellEnd"/>
+      <w:r>
+        <w:t>-systeem.</w:t>
+      </w:r>
+      <w:r>
+        <w:t xml:space="preserve"> Wij streven er naar een goed werkende applicatie af te leveren waar de klant heel tevreden mee kan zijn.</w:t>
       </w:r>
     </w:p>
     <w:p/>
@@ -929,7 +975,7 @@
       <w:pPr>
         <w:pStyle w:val="Kop1"/>
       </w:pPr>
-      <w:bookmarkStart w:id="3" w:name="_Toc510549"/>
+      <w:bookmarkStart w:id="2" w:name="_Toc510549"/>
       <w:r>
         <w:lastRenderedPageBreak/>
         <w:t xml:space="preserve">3. </w:t>
@@ -937,35 +983,98 @@
       <w:r>
         <w:t>Omschrijving</w:t>
       </w:r>
-      <w:bookmarkEnd w:id="3"/>
+      <w:bookmarkEnd w:id="2"/>
     </w:p>
-    <w:p/>
     <w:p>
-      <w:r>
-        <w:t xml:space="preserve">*** Omschrijving van de applicatie: Welke functionaliteiten (overnemen van behoefteanalyse: </w:t>
-      </w:r>
-      <w:r>
-        <w:t xml:space="preserve">3. </w:t>
-      </w:r>
-      <w:r>
-        <w:t>beschrijving van de applicatie</w:t>
-      </w:r>
-      <w:r>
-        <w:t xml:space="preserve"> en 8. interactie van de applicatie</w:t>
-      </w:r>
-      <w:r>
-        <w:t>)</w:t>
+      <w:bookmarkStart w:id="3" w:name="_Toc510550"/>
+    </w:p>
+    <w:p>
+      <w:bookmarkStart w:id="4" w:name="_Hlk1724014"/>
+      <w:r>
+        <w:t>Deze applicatie wordt gemaakt voor</w:t>
+      </w:r>
+      <w:r>
+        <w:t xml:space="preserve"> drie </w:t>
+      </w:r>
+      <w:bookmarkEnd w:id="4"/>
+      <w:r>
+        <w:t xml:space="preserve">verschillende soorten gebruikers: Gewone gebruikers, beheerders en de </w:t>
+      </w:r>
+      <w:proofErr w:type="spellStart"/>
+      <w:r>
+        <w:t>admin</w:t>
+      </w:r>
+      <w:proofErr w:type="spellEnd"/>
+      <w:r>
+        <w:t xml:space="preserve">. De gewone gebruikers kunnen de website bekijken, ze kunnen contact opnemen via het contactformulier en inschrijven voor de parkvereniging via het inschrijfformulier. </w:t>
+      </w:r>
+    </w:p>
+    <w:p>
+      <w:r>
+        <w:t>De beheerders kunnen in- en uitloggen. Na het inloggen kunnen de beheerders content, wijzigen, toevoegen en verwijderen. De beheerders kunnen hun eigen gegevens aanpassen zoals email, gebruikersnaam en wachtwoord. De beheerders kunnen ook alles wat de gewone gebruikers kunnen.</w:t>
       </w:r>
     </w:p>
     <w:p>
       <w:pPr>
+        <w:pStyle w:val="Kop1"/>
         <w:rPr>
-          <w:rFonts w:asciiTheme="majorHAnsi" w:eastAsiaTheme="majorEastAsia" w:hAnsiTheme="majorHAnsi" w:cstheme="majorBidi"/>
-          <w:color w:val="2F5496" w:themeColor="accent1" w:themeShade="BF"/>
-          <w:sz w:val="32"/>
-          <w:szCs w:val="32"/>
+          <w:rFonts w:asciiTheme="minorHAnsi" w:eastAsiaTheme="minorHAnsi" w:hAnsiTheme="minorHAnsi" w:cstheme="minorBidi"/>
+          <w:color w:val="auto"/>
+          <w:sz w:val="22"/>
+          <w:szCs w:val="22"/>
         </w:rPr>
       </w:pPr>
+      <w:r>
+        <w:rPr>
+          <w:rFonts w:asciiTheme="minorHAnsi" w:eastAsiaTheme="minorHAnsi" w:hAnsiTheme="minorHAnsi" w:cstheme="minorBidi"/>
+          <w:color w:val="auto"/>
+          <w:sz w:val="22"/>
+          <w:szCs w:val="22"/>
+        </w:rPr>
+        <w:t xml:space="preserve">Na het inloggen kan de </w:t>
+      </w:r>
+      <w:proofErr w:type="spellStart"/>
+      <w:r>
+        <w:rPr>
+          <w:rFonts w:asciiTheme="minorHAnsi" w:eastAsiaTheme="minorHAnsi" w:hAnsiTheme="minorHAnsi" w:cstheme="minorBidi"/>
+          <w:color w:val="auto"/>
+          <w:sz w:val="22"/>
+          <w:szCs w:val="22"/>
+        </w:rPr>
+        <w:t>admin</w:t>
+      </w:r>
+      <w:proofErr w:type="spellEnd"/>
+      <w:r>
+        <w:rPr>
+          <w:rFonts w:asciiTheme="minorHAnsi" w:eastAsiaTheme="minorHAnsi" w:hAnsiTheme="minorHAnsi" w:cstheme="minorBidi"/>
+          <w:color w:val="auto"/>
+          <w:sz w:val="22"/>
+          <w:szCs w:val="22"/>
+        </w:rPr>
+        <w:t xml:space="preserve"> beheerders toevoegen en verwijderen. De </w:t>
+      </w:r>
+      <w:proofErr w:type="spellStart"/>
+      <w:r>
+        <w:rPr>
+          <w:rFonts w:asciiTheme="minorHAnsi" w:eastAsiaTheme="minorHAnsi" w:hAnsiTheme="minorHAnsi" w:cstheme="minorBidi"/>
+          <w:color w:val="auto"/>
+          <w:sz w:val="22"/>
+          <w:szCs w:val="22"/>
+        </w:rPr>
+        <w:t>admin</w:t>
+      </w:r>
+      <w:proofErr w:type="spellEnd"/>
+      <w:r>
+        <w:rPr>
+          <w:rFonts w:asciiTheme="minorHAnsi" w:eastAsiaTheme="minorHAnsi" w:hAnsiTheme="minorHAnsi" w:cstheme="minorBidi"/>
+          <w:color w:val="auto"/>
+          <w:sz w:val="22"/>
+          <w:szCs w:val="22"/>
+        </w:rPr>
+        <w:t xml:space="preserve"> kan ook alles wat de beheerders kunnen en dus alles wat de gewone gebruikers kunnen.</w:t>
+      </w:r>
+    </w:p>
+    <w:p>
       <w:r>
         <w:br w:type="page"/>
       </w:r>
@@ -974,19 +1083,13 @@
       <w:pPr>
         <w:pStyle w:val="Kop1"/>
       </w:pPr>
-      <w:bookmarkStart w:id="4" w:name="_Toc510550"/>
       <w:r>
         <w:lastRenderedPageBreak/>
         <w:t>4. Projectgroep</w:t>
       </w:r>
-      <w:bookmarkEnd w:id="4"/>
+      <w:bookmarkEnd w:id="3"/>
     </w:p>
     <w:p/>
-    <w:p>
-      <w:r>
-        <w:t>*** Noem betrokkenen bij het project (inclusief klant) met email en functie. Tabel 3 kollommen: naam, email, functie</w:t>
-      </w:r>
-    </w:p>
     <w:tbl>
       <w:tblPr>
         <w:tblStyle w:val="Tabelraster"/>
@@ -1070,7 +1173,7 @@
             <w:tcW w:w="3021" w:type="dxa"/>
           </w:tcPr>
           <w:p>
-            <w:hyperlink r:id="rId9" w:history="1">
+            <w:hyperlink r:id="rId10" w:history="1">
               <w:r>
                 <w:rPr>
                   <w:rStyle w:val="Hyperlink"/>
@@ -1112,7 +1215,7 @@
             <w:tcW w:w="3021" w:type="dxa"/>
           </w:tcPr>
           <w:p>
-            <w:hyperlink r:id="rId10" w:history="1">
+            <w:hyperlink r:id="rId11" w:history="1">
               <w:r>
                 <w:rPr>
                   <w:rStyle w:val="Hyperlink"/>
@@ -1154,7 +1257,7 @@
             <w:tcW w:w="3021" w:type="dxa"/>
           </w:tcPr>
           <w:p>
-            <w:hyperlink r:id="rId11" w:history="1">
+            <w:hyperlink r:id="rId12" w:history="1">
               <w:r>
                 <w:rPr>
                   <w:rStyle w:val="Hyperlink"/>
@@ -1191,7 +1294,7 @@
             <w:tcW w:w="3021" w:type="dxa"/>
           </w:tcPr>
           <w:p>
-            <w:hyperlink r:id="rId12" w:history="1">
+            <w:hyperlink r:id="rId13" w:history="1">
               <w:r>
                 <w:rPr>
                   <w:rStyle w:val="Hyperlink"/>
@@ -1230,7 +1333,9 @@
       </w:r>
       <w:bookmarkEnd w:id="5"/>
     </w:p>
-    <w:p/>
+    <w:p>
+      <w:bookmarkStart w:id="6" w:name="_Toc510552"/>
+    </w:p>
     <w:tbl>
       <w:tblPr>
         <w:tblStyle w:val="Tabelraster"/>
@@ -1422,10 +1527,7 @@
             </w:r>
             <w:proofErr w:type="spellEnd"/>
             <w:r>
-              <w:t>-ups</w:t>
-            </w:r>
-            <w:r>
-              <w:t xml:space="preserve"> en </w:t>
+              <w:t xml:space="preserve">-ups en </w:t>
             </w:r>
             <w:proofErr w:type="spellStart"/>
             <w:r>
@@ -1458,7 +1560,11 @@
           <w:tcPr>
             <w:tcW w:w="4531" w:type="dxa"/>
           </w:tcPr>
-          <w:p/>
+          <w:p>
+            <w:r>
+              <w:t>Microsoft Word</w:t>
+            </w:r>
+          </w:p>
         </w:tc>
         <w:tc>
           <w:tcPr>
@@ -1468,8 +1574,15 @@
         </w:tc>
       </w:tr>
     </w:tbl>
-    <w:p/>
     <w:p>
+      <w:pPr>
+        <w:rPr>
+          <w:rFonts w:asciiTheme="majorHAnsi" w:eastAsiaTheme="majorEastAsia" w:hAnsiTheme="majorHAnsi" w:cstheme="majorBidi"/>
+          <w:color w:val="2F5496" w:themeColor="accent1" w:themeShade="BF"/>
+          <w:sz w:val="32"/>
+          <w:szCs w:val="32"/>
+        </w:rPr>
+      </w:pPr>
       <w:r>
         <w:br w:type="page"/>
       </w:r>
@@ -1478,7 +1591,6 @@
       <w:pPr>
         <w:pStyle w:val="Kop1"/>
       </w:pPr>
-      <w:bookmarkStart w:id="6" w:name="_Toc510552"/>
       <w:r>
         <w:lastRenderedPageBreak/>
         <w:t>6. Planning</w:t>
@@ -1510,6 +1622,7 @@
                 <w:b/>
               </w:rPr>
             </w:pPr>
+            <w:bookmarkStart w:id="7" w:name="_Toc510553"/>
             <w:r>
               <w:rPr>
                 <w:b/>
@@ -1610,7 +1723,7 @@
           </w:tcPr>
           <w:p>
             <w:r>
-              <w:t>4-2-2019</w:t>
+              <w:t>04-02-2019</w:t>
             </w:r>
           </w:p>
         </w:tc>
@@ -1620,7 +1733,7 @@
           </w:tcPr>
           <w:p>
             <w:r>
-              <w:t>15-2-2019</w:t>
+              <w:t>18-03-2019</w:t>
             </w:r>
           </w:p>
         </w:tc>
@@ -1630,7 +1743,7 @@
           </w:tcPr>
           <w:p>
             <w:r>
-              <w:t>2 weken</w:t>
+              <w:t>8 weken</w:t>
             </w:r>
           </w:p>
         </w:tc>
@@ -1650,19 +1763,41 @@
           <w:tcPr>
             <w:tcW w:w="2265" w:type="dxa"/>
           </w:tcPr>
-          <w:p/>
+          <w:p>
+            <w:r>
+              <w:t>19-03-2019</w:t>
+            </w:r>
+          </w:p>
         </w:tc>
         <w:tc>
           <w:tcPr>
             <w:tcW w:w="2266" w:type="dxa"/>
           </w:tcPr>
-          <w:p/>
+          <w:p>
+            <w:proofErr w:type="spellStart"/>
+            <w:r>
+              <w:t>n.t.b</w:t>
+            </w:r>
+            <w:proofErr w:type="spellEnd"/>
+            <w:r>
+              <w:t>.</w:t>
+            </w:r>
+          </w:p>
         </w:tc>
         <w:tc>
           <w:tcPr>
             <w:tcW w:w="2266" w:type="dxa"/>
           </w:tcPr>
-          <w:p/>
+          <w:p>
+            <w:proofErr w:type="spellStart"/>
+            <w:r>
+              <w:t>n.t.b</w:t>
+            </w:r>
+            <w:proofErr w:type="spellEnd"/>
+            <w:r>
+              <w:t>.</w:t>
+            </w:r>
+          </w:p>
         </w:tc>
       </w:tr>
       <w:tr>
@@ -1680,19 +1815,46 @@
           <w:tcPr>
             <w:tcW w:w="2265" w:type="dxa"/>
           </w:tcPr>
-          <w:p/>
+          <w:p>
+            <w:proofErr w:type="spellStart"/>
+            <w:r>
+              <w:t>n.t.b</w:t>
+            </w:r>
+            <w:proofErr w:type="spellEnd"/>
+            <w:r>
+              <w:t>.</w:t>
+            </w:r>
+          </w:p>
         </w:tc>
         <w:tc>
           <w:tcPr>
             <w:tcW w:w="2266" w:type="dxa"/>
           </w:tcPr>
-          <w:p/>
+          <w:p>
+            <w:proofErr w:type="spellStart"/>
+            <w:r>
+              <w:t>n.t.b</w:t>
+            </w:r>
+            <w:proofErr w:type="spellEnd"/>
+            <w:r>
+              <w:t>.</w:t>
+            </w:r>
+          </w:p>
         </w:tc>
         <w:tc>
           <w:tcPr>
             <w:tcW w:w="2266" w:type="dxa"/>
           </w:tcPr>
-          <w:p/>
+          <w:p>
+            <w:proofErr w:type="spellStart"/>
+            <w:r>
+              <w:t>n.t.b</w:t>
+            </w:r>
+            <w:proofErr w:type="spellEnd"/>
+            <w:r>
+              <w:t>.</w:t>
+            </w:r>
+          </w:p>
         </w:tc>
       </w:tr>
       <w:tr>
@@ -1710,23 +1872,58 @@
           <w:tcPr>
             <w:tcW w:w="2265" w:type="dxa"/>
           </w:tcPr>
-          <w:p/>
+          <w:p>
+            <w:proofErr w:type="spellStart"/>
+            <w:r>
+              <w:t>n.t.b</w:t>
+            </w:r>
+            <w:proofErr w:type="spellEnd"/>
+            <w:r>
+              <w:t>.</w:t>
+            </w:r>
+          </w:p>
         </w:tc>
         <w:tc>
           <w:tcPr>
             <w:tcW w:w="2266" w:type="dxa"/>
           </w:tcPr>
-          <w:p/>
+          <w:p>
+            <w:proofErr w:type="spellStart"/>
+            <w:r>
+              <w:t>n.t.b</w:t>
+            </w:r>
+            <w:proofErr w:type="spellEnd"/>
+            <w:r>
+              <w:t>.</w:t>
+            </w:r>
+          </w:p>
         </w:tc>
         <w:tc>
           <w:tcPr>
             <w:tcW w:w="2266" w:type="dxa"/>
           </w:tcPr>
-          <w:p/>
+          <w:p>
+            <w:proofErr w:type="spellStart"/>
+            <w:r>
+              <w:t>n.t.b</w:t>
+            </w:r>
+            <w:proofErr w:type="spellEnd"/>
+            <w:r>
+              <w:t>.</w:t>
+            </w:r>
+          </w:p>
         </w:tc>
       </w:tr>
     </w:tbl>
     <w:p>
+      <w:pPr>
+        <w:rPr>
+          <w:rFonts w:asciiTheme="majorHAnsi" w:eastAsiaTheme="majorEastAsia" w:hAnsiTheme="majorHAnsi" w:cstheme="majorBidi"/>
+          <w:color w:val="2F5496" w:themeColor="accent1" w:themeShade="BF"/>
+          <w:sz w:val="32"/>
+          <w:szCs w:val="32"/>
+        </w:rPr>
+      </w:pPr>
       <w:r>
         <w:br w:type="page"/>
       </w:r>
@@ -1735,7 +1932,6 @@
       <w:pPr>
         <w:pStyle w:val="Kop1"/>
       </w:pPr>
-      <w:bookmarkStart w:id="7" w:name="_Toc510553"/>
       <w:r>
         <w:lastRenderedPageBreak/>
         <w:t>7. Taken</w:t>
@@ -2000,6 +2196,10 @@
         <w:tc>
           <w:tcPr>
             <w:tcW w:w="3341" w:type="dxa"/>
+            <w:tcBorders>
+              <w:bottom w:val="single" w:sz="4" w:space="0" w:color="auto"/>
+            </w:tcBorders>
+            <w:shd w:val="clear" w:color="auto" w:fill="FBE4D5" w:themeFill="accent2" w:themeFillTint="33"/>
           </w:tcPr>
           <w:p>
             <w:r>
@@ -2010,36 +2210,52 @@
         <w:tc>
           <w:tcPr>
             <w:tcW w:w="1327" w:type="dxa"/>
-          </w:tcPr>
-          <w:p>
-            <w:r>
-              <w:t>4-2-2019</w:t>
+            <w:tcBorders>
+              <w:bottom w:val="single" w:sz="4" w:space="0" w:color="auto"/>
+            </w:tcBorders>
+            <w:shd w:val="clear" w:color="auto" w:fill="FBE4D5" w:themeFill="accent2" w:themeFillTint="33"/>
+          </w:tcPr>
+          <w:p>
+            <w:r>
+              <w:t>04-02-‘19</w:t>
             </w:r>
           </w:p>
         </w:tc>
         <w:tc>
           <w:tcPr>
             <w:tcW w:w="1214" w:type="dxa"/>
-          </w:tcPr>
-          <w:p>
-            <w:r>
-              <w:t>5-2-2019</w:t>
+            <w:tcBorders>
+              <w:bottom w:val="single" w:sz="4" w:space="0" w:color="auto"/>
+            </w:tcBorders>
+            <w:shd w:val="clear" w:color="auto" w:fill="FBE4D5" w:themeFill="accent2" w:themeFillTint="33"/>
+          </w:tcPr>
+          <w:p>
+            <w:r>
+              <w:t>21-02-‘19</w:t>
             </w:r>
           </w:p>
         </w:tc>
         <w:tc>
           <w:tcPr>
             <w:tcW w:w="917" w:type="dxa"/>
-          </w:tcPr>
-          <w:p>
-            <w:r>
-              <w:t>1 uur</w:t>
+            <w:tcBorders>
+              <w:bottom w:val="single" w:sz="4" w:space="0" w:color="auto"/>
+            </w:tcBorders>
+            <w:shd w:val="clear" w:color="auto" w:fill="FBE4D5" w:themeFill="accent2" w:themeFillTint="33"/>
+          </w:tcPr>
+          <w:p>
+            <w:r>
+              <w:t>2 uur</w:t>
             </w:r>
           </w:p>
         </w:tc>
         <w:tc>
           <w:tcPr>
             <w:tcW w:w="2263" w:type="dxa"/>
+            <w:tcBorders>
+              <w:bottom w:val="single" w:sz="4" w:space="0" w:color="auto"/>
+            </w:tcBorders>
+            <w:shd w:val="clear" w:color="auto" w:fill="FBE4D5" w:themeFill="accent2" w:themeFillTint="33"/>
           </w:tcPr>
           <w:p>
             <w:pPr>
@@ -2099,8 +2315,16 @@
               <w:rPr>
                 <w:lang w:val="en-GB"/>
               </w:rPr>
-              <w:t>Wendy Segaar</w:t>
-            </w:r>
+              <w:t xml:space="preserve">Wendy </w:t>
+            </w:r>
+            <w:proofErr w:type="spellStart"/>
+            <w:r>
+              <w:rPr>
+                <w:lang w:val="en-GB"/>
+              </w:rPr>
+              <w:t>Segaar</w:t>
+            </w:r>
+            <w:proofErr w:type="spellEnd"/>
           </w:p>
         </w:tc>
       </w:tr>
@@ -2108,6 +2332,10 @@
         <w:tc>
           <w:tcPr>
             <w:tcW w:w="3341" w:type="dxa"/>
+            <w:tcBorders>
+              <w:bottom w:val="single" w:sz="4" w:space="0" w:color="auto"/>
+            </w:tcBorders>
+            <w:shd w:val="clear" w:color="auto" w:fill="FFF2CC" w:themeFill="accent4" w:themeFillTint="33"/>
           </w:tcPr>
           <w:p>
             <w:r>
@@ -2118,26 +2346,38 @@
         <w:tc>
           <w:tcPr>
             <w:tcW w:w="1327" w:type="dxa"/>
-          </w:tcPr>
-          <w:p>
-            <w:r>
-              <w:t>5-2-2019</w:t>
+            <w:tcBorders>
+              <w:bottom w:val="single" w:sz="4" w:space="0" w:color="auto"/>
+            </w:tcBorders>
+            <w:shd w:val="clear" w:color="auto" w:fill="FFF2CC" w:themeFill="accent4" w:themeFillTint="33"/>
+          </w:tcPr>
+          <w:p>
+            <w:r>
+              <w:t>05-02-‘19</w:t>
             </w:r>
           </w:p>
         </w:tc>
         <w:tc>
           <w:tcPr>
             <w:tcW w:w="1214" w:type="dxa"/>
-          </w:tcPr>
-          <w:p>
-            <w:r>
-              <w:t>5-2-2019</w:t>
+            <w:tcBorders>
+              <w:bottom w:val="single" w:sz="4" w:space="0" w:color="auto"/>
+            </w:tcBorders>
+            <w:shd w:val="clear" w:color="auto" w:fill="FFF2CC" w:themeFill="accent4" w:themeFillTint="33"/>
+          </w:tcPr>
+          <w:p>
+            <w:r>
+              <w:t>05-02-‘19</w:t>
             </w:r>
           </w:p>
         </w:tc>
         <w:tc>
           <w:tcPr>
             <w:tcW w:w="917" w:type="dxa"/>
+            <w:tcBorders>
+              <w:bottom w:val="single" w:sz="4" w:space="0" w:color="auto"/>
+            </w:tcBorders>
+            <w:shd w:val="clear" w:color="auto" w:fill="FFF2CC" w:themeFill="accent4" w:themeFillTint="33"/>
           </w:tcPr>
           <w:p>
             <w:r>
@@ -2148,6 +2388,10 @@
         <w:tc>
           <w:tcPr>
             <w:tcW w:w="2263" w:type="dxa"/>
+            <w:tcBorders>
+              <w:bottom w:val="single" w:sz="4" w:space="0" w:color="auto"/>
+            </w:tcBorders>
+            <w:shd w:val="clear" w:color="auto" w:fill="FFF2CC" w:themeFill="accent4" w:themeFillTint="33"/>
           </w:tcPr>
           <w:p>
             <w:pPr>
@@ -2207,8 +2451,16 @@
               <w:rPr>
                 <w:lang w:val="en-GB"/>
               </w:rPr>
-              <w:t>Wendy Segaar</w:t>
-            </w:r>
+              <w:t xml:space="preserve">Wendy </w:t>
+            </w:r>
+            <w:proofErr w:type="spellStart"/>
+            <w:r>
+              <w:rPr>
+                <w:lang w:val="en-GB"/>
+              </w:rPr>
+              <w:t>Segaar</w:t>
+            </w:r>
+            <w:proofErr w:type="spellEnd"/>
           </w:p>
         </w:tc>
       </w:tr>
@@ -2216,6 +2468,10 @@
         <w:tc>
           <w:tcPr>
             <w:tcW w:w="3341" w:type="dxa"/>
+            <w:tcBorders>
+              <w:top w:val="single" w:sz="4" w:space="0" w:color="auto"/>
+            </w:tcBorders>
+            <w:shd w:val="clear" w:color="auto" w:fill="D9E2F3" w:themeFill="accent1" w:themeFillTint="33"/>
           </w:tcPr>
           <w:p>
             <w:r>
@@ -2226,26 +2482,62 @@
         <w:tc>
           <w:tcPr>
             <w:tcW w:w="1327" w:type="dxa"/>
-          </w:tcPr>
-          <w:p>
-            <w:r>
-              <w:t>6-2-2019</w:t>
+            <w:tcBorders>
+              <w:top w:val="single" w:sz="4" w:space="0" w:color="auto"/>
+            </w:tcBorders>
+            <w:shd w:val="clear" w:color="auto" w:fill="D9E2F3" w:themeFill="accent1" w:themeFillTint="33"/>
+          </w:tcPr>
+          <w:p>
+            <w:r>
+              <w:t>0</w:t>
+            </w:r>
+            <w:r>
+              <w:t>6-</w:t>
+            </w:r>
+            <w:r>
+              <w:t>0</w:t>
+            </w:r>
+            <w:r>
+              <w:t>2-</w:t>
+            </w:r>
+            <w:r>
+              <w:t>‘19</w:t>
             </w:r>
           </w:p>
         </w:tc>
         <w:tc>
           <w:tcPr>
             <w:tcW w:w="1214" w:type="dxa"/>
-          </w:tcPr>
-          <w:p>
-            <w:r>
-              <w:t>6-2-2019</w:t>
+            <w:tcBorders>
+              <w:top w:val="single" w:sz="4" w:space="0" w:color="auto"/>
+            </w:tcBorders>
+            <w:shd w:val="clear" w:color="auto" w:fill="D9E2F3" w:themeFill="accent1" w:themeFillTint="33"/>
+          </w:tcPr>
+          <w:p>
+            <w:r>
+              <w:t>0</w:t>
+            </w:r>
+            <w:r>
+              <w:t>6-</w:t>
+            </w:r>
+            <w:r>
+              <w:t>0</w:t>
+            </w:r>
+            <w:r>
+              <w:t>2-</w:t>
+            </w:r>
+            <w:r>
+              <w:t>‘19</w:t>
             </w:r>
           </w:p>
         </w:tc>
         <w:tc>
           <w:tcPr>
             <w:tcW w:w="917" w:type="dxa"/>
+            <w:tcBorders>
+              <w:top w:val="single" w:sz="4" w:space="0" w:color="auto"/>
+            </w:tcBorders>
+            <w:shd w:val="clear" w:color="auto" w:fill="D9E2F3" w:themeFill="accent1" w:themeFillTint="33"/>
           </w:tcPr>
           <w:p>
             <w:r>
@@ -2256,6 +2548,10 @@
         <w:tc>
           <w:tcPr>
             <w:tcW w:w="2263" w:type="dxa"/>
+            <w:tcBorders>
+              <w:top w:val="single" w:sz="4" w:space="0" w:color="auto"/>
+            </w:tcBorders>
+            <w:shd w:val="clear" w:color="auto" w:fill="D9E2F3" w:themeFill="accent1" w:themeFillTint="33"/>
           </w:tcPr>
           <w:p>
             <w:pPr>
@@ -2275,24 +2571,13 @@
               <w:rPr>
                 <w:lang w:val="en-GB"/>
               </w:rPr>
-              <w:t xml:space="preserve"> </w:t>
-            </w:r>
-            <w:r>
-              <w:rPr>
-                <w:lang w:val="en-GB"/>
-              </w:rPr>
-              <w:t>Dorothea</w:t>
+              <w:t xml:space="preserve"> Dorothea</w:t>
             </w:r>
             <w:r>
               <w:rPr>
                 <w:lang w:val="en-GB"/>
               </w:rPr>
               <w:br/>
-            </w:r>
-            <w:r>
-              <w:rPr>
-                <w:lang w:val="en-GB"/>
-              </w:rPr>
               <w:t xml:space="preserve">Patrick </w:t>
             </w:r>
             <w:proofErr w:type="spellStart"/>
@@ -2314,8 +2599,16 @@
               <w:rPr>
                 <w:lang w:val="en-GB"/>
               </w:rPr>
-              <w:t>Wendy Segaar</w:t>
-            </w:r>
+              <w:t xml:space="preserve">Wendy </w:t>
+            </w:r>
+            <w:proofErr w:type="spellStart"/>
+            <w:r>
+              <w:rPr>
+                <w:lang w:val="en-GB"/>
+              </w:rPr>
+              <w:t>Segaar</w:t>
+            </w:r>
+            <w:proofErr w:type="spellEnd"/>
           </w:p>
         </w:tc>
       </w:tr>
@@ -2323,14 +2616,135 @@
         <w:tc>
           <w:tcPr>
             <w:tcW w:w="3341" w:type="dxa"/>
+            <w:tcBorders>
+              <w:top w:val="single" w:sz="4" w:space="0" w:color="auto"/>
+            </w:tcBorders>
+            <w:shd w:val="clear" w:color="auto" w:fill="D9E2F3" w:themeFill="accent1" w:themeFillTint="33"/>
+          </w:tcPr>
+          <w:p>
+            <w:r>
+              <w:t>Interview opdrachtgever</w:t>
+            </w:r>
+          </w:p>
+        </w:tc>
+        <w:tc>
+          <w:tcPr>
+            <w:tcW w:w="1327" w:type="dxa"/>
+            <w:tcBorders>
+              <w:top w:val="single" w:sz="4" w:space="0" w:color="auto"/>
+            </w:tcBorders>
+            <w:shd w:val="clear" w:color="auto" w:fill="D9E2F3" w:themeFill="accent1" w:themeFillTint="33"/>
+          </w:tcPr>
+          <w:p>
+            <w:r>
+              <w:t>11-02-‘19</w:t>
+            </w:r>
+          </w:p>
+        </w:tc>
+        <w:tc>
+          <w:tcPr>
+            <w:tcW w:w="1214" w:type="dxa"/>
+            <w:tcBorders>
+              <w:top w:val="single" w:sz="4" w:space="0" w:color="auto"/>
+            </w:tcBorders>
+            <w:shd w:val="clear" w:color="auto" w:fill="D9E2F3" w:themeFill="accent1" w:themeFillTint="33"/>
+          </w:tcPr>
+          <w:p>
+            <w:r>
+              <w:t>11-02-‘19</w:t>
+            </w:r>
+          </w:p>
+        </w:tc>
+        <w:tc>
+          <w:tcPr>
+            <w:tcW w:w="917" w:type="dxa"/>
+            <w:tcBorders>
+              <w:top w:val="single" w:sz="4" w:space="0" w:color="auto"/>
+            </w:tcBorders>
+            <w:shd w:val="clear" w:color="auto" w:fill="D9E2F3" w:themeFill="accent1" w:themeFillTint="33"/>
+          </w:tcPr>
+          <w:p>
+            <w:r>
+              <w:t>20 min</w:t>
+            </w:r>
+          </w:p>
+        </w:tc>
+        <w:tc>
+          <w:tcPr>
+            <w:tcW w:w="2263" w:type="dxa"/>
+            <w:tcBorders>
+              <w:top w:val="single" w:sz="4" w:space="0" w:color="auto"/>
+            </w:tcBorders>
+            <w:shd w:val="clear" w:color="auto" w:fill="D9E2F3" w:themeFill="accent1" w:themeFillTint="33"/>
+          </w:tcPr>
+          <w:p>
+            <w:pPr>
+              <w:rPr>
+                <w:lang w:val="en-GB"/>
+              </w:rPr>
+            </w:pPr>
+            <w:proofErr w:type="spellStart"/>
+            <w:r>
+              <w:rPr>
+                <w:lang w:val="en-GB"/>
+              </w:rPr>
+              <w:t>Netanel</w:t>
+            </w:r>
+            <w:proofErr w:type="spellEnd"/>
+            <w:r>
+              <w:rPr>
+                <w:lang w:val="en-GB"/>
+              </w:rPr>
+              <w:t xml:space="preserve"> Dorothea</w:t>
+            </w:r>
+            <w:r>
+              <w:rPr>
+                <w:lang w:val="en-GB"/>
+              </w:rPr>
+              <w:br/>
+              <w:t xml:space="preserve">Patrick </w:t>
+            </w:r>
+            <w:proofErr w:type="spellStart"/>
+            <w:r>
+              <w:rPr>
+                <w:lang w:val="en-GB"/>
+              </w:rPr>
+              <w:t>Devilee</w:t>
+            </w:r>
+            <w:proofErr w:type="spellEnd"/>
+          </w:p>
+          <w:p>
+            <w:pPr>
+              <w:rPr>
+                <w:lang w:val="en-GB"/>
+              </w:rPr>
+            </w:pPr>
+            <w:r>
+              <w:rPr>
+                <w:lang w:val="en-GB"/>
+              </w:rPr>
+              <w:t xml:space="preserve">Wendy </w:t>
+            </w:r>
+            <w:proofErr w:type="spellStart"/>
+            <w:r>
+              <w:rPr>
+                <w:lang w:val="en-GB"/>
+              </w:rPr>
+              <w:t>Segaar</w:t>
+            </w:r>
+            <w:proofErr w:type="spellEnd"/>
+          </w:p>
+        </w:tc>
+      </w:tr>
+      <w:tr>
+        <w:tc>
+          <w:tcPr>
+            <w:tcW w:w="3341" w:type="dxa"/>
             <w:shd w:val="clear" w:color="auto" w:fill="FFF2CC" w:themeFill="accent4" w:themeFillTint="33"/>
           </w:tcPr>
           <w:p>
             <w:r>
-              <w:t xml:space="preserve">Samenvatting project schrijven </w:t>
-            </w:r>
-            <w:r>
-              <w:t>(1.)</w:t>
+              <w:t>Behoefte analyse maken individueel</w:t>
             </w:r>
           </w:p>
         </w:tc>
@@ -2341,7 +2755,7 @@
           </w:tcPr>
           <w:p>
             <w:r>
-              <w:t>8-2-2019</w:t>
+              <w:t>11-02-‘19</w:t>
             </w:r>
           </w:p>
         </w:tc>
@@ -2352,7 +2766,7 @@
           </w:tcPr>
           <w:p>
             <w:r>
-              <w:t>8-2-2-2019</w:t>
+              <w:t>15-02-‘19</w:t>
             </w:r>
           </w:p>
         </w:tc>
@@ -2363,10 +2777,7 @@
           </w:tcPr>
           <w:p>
             <w:r>
-              <w:t>10</w:t>
-            </w:r>
-            <w:r>
-              <w:t xml:space="preserve"> min</w:t>
+              <w:t>45 min</w:t>
             </w:r>
           </w:p>
         </w:tc>
@@ -2376,9 +2787,61 @@
             <w:shd w:val="clear" w:color="auto" w:fill="FFF2CC" w:themeFill="accent4" w:themeFillTint="33"/>
           </w:tcPr>
           <w:p>
-            <w:r>
-              <w:t>Wendy Segaar</w:t>
-            </w:r>
+            <w:pPr>
+              <w:rPr>
+                <w:lang w:val="en-GB"/>
+              </w:rPr>
+            </w:pPr>
+            <w:proofErr w:type="spellStart"/>
+            <w:r>
+              <w:rPr>
+                <w:lang w:val="en-GB"/>
+              </w:rPr>
+              <w:t>Netanel</w:t>
+            </w:r>
+            <w:proofErr w:type="spellEnd"/>
+            <w:r>
+              <w:rPr>
+                <w:lang w:val="en-GB"/>
+              </w:rPr>
+              <w:t xml:space="preserve"> Dorothea</w:t>
+            </w:r>
+            <w:r>
+              <w:rPr>
+                <w:lang w:val="en-GB"/>
+              </w:rPr>
+              <w:br/>
+              <w:t xml:space="preserve">Patrick </w:t>
+            </w:r>
+            <w:proofErr w:type="spellStart"/>
+            <w:r>
+              <w:rPr>
+                <w:lang w:val="en-GB"/>
+              </w:rPr>
+              <w:t>Devilee</w:t>
+            </w:r>
+            <w:proofErr w:type="spellEnd"/>
+          </w:p>
+          <w:p>
+            <w:pPr>
+              <w:rPr>
+                <w:lang w:val="en-GB"/>
+              </w:rPr>
+            </w:pPr>
+            <w:r>
+              <w:rPr>
+                <w:lang w:val="en-GB"/>
+              </w:rPr>
+              <w:t xml:space="preserve">Wendy </w:t>
+            </w:r>
+            <w:proofErr w:type="spellStart"/>
+            <w:r>
+              <w:rPr>
+                <w:lang w:val="en-GB"/>
+              </w:rPr>
+              <w:t>Segaar</w:t>
+            </w:r>
+            <w:proofErr w:type="spellEnd"/>
           </w:p>
         </w:tc>
       </w:tr>
@@ -2390,13 +2853,7 @@
           </w:tcPr>
           <w:p>
             <w:r>
-              <w:t xml:space="preserve">Aanleiding </w:t>
-            </w:r>
-            <w:r>
-              <w:t xml:space="preserve">schrijven </w:t>
-            </w:r>
-            <w:r>
-              <w:t>(2.)</w:t>
+              <w:t>Behoefteanalyse maken samenvoegen</w:t>
             </w:r>
           </w:p>
         </w:tc>
@@ -2405,14 +2862,22 @@
             <w:tcW w:w="1327" w:type="dxa"/>
             <w:shd w:val="clear" w:color="auto" w:fill="FFF2CC" w:themeFill="accent4" w:themeFillTint="33"/>
           </w:tcPr>
-          <w:p/>
+          <w:p>
+            <w:r>
+              <w:t>18-02-‘19</w:t>
+            </w:r>
+          </w:p>
         </w:tc>
         <w:tc>
           <w:tcPr>
             <w:tcW w:w="1214" w:type="dxa"/>
             <w:shd w:val="clear" w:color="auto" w:fill="FFF2CC" w:themeFill="accent4" w:themeFillTint="33"/>
           </w:tcPr>
-          <w:p/>
+          <w:p>
+            <w:r>
+              <w:t>18-02-‘19</w:t>
+            </w:r>
+          </w:p>
         </w:tc>
         <w:tc>
           <w:tcPr>
@@ -2421,7 +2886,7 @@
           </w:tcPr>
           <w:p>
             <w:r>
-              <w:t>10 min</w:t>
+              <w:t>45 min</w:t>
             </w:r>
           </w:p>
         </w:tc>
@@ -2431,12 +2896,59 @@
             <w:shd w:val="clear" w:color="auto" w:fill="FFF2CC" w:themeFill="accent4" w:themeFillTint="33"/>
           </w:tcPr>
           <w:p>
-            <w:r>
+            <w:pPr>
+              <w:rPr>
+                <w:lang w:val="en-GB"/>
+              </w:rPr>
+            </w:pPr>
+            <w:proofErr w:type="spellStart"/>
+            <w:r>
+              <w:rPr>
+                <w:lang w:val="en-GB"/>
+              </w:rPr>
+              <w:t>Netanel</w:t>
+            </w:r>
+            <w:proofErr w:type="spellEnd"/>
+            <w:r>
+              <w:rPr>
+                <w:lang w:val="en-GB"/>
+              </w:rPr>
+              <w:t xml:space="preserve"> Dorothea</w:t>
+            </w:r>
+            <w:r>
+              <w:rPr>
+                <w:lang w:val="en-GB"/>
+              </w:rPr>
+              <w:br/>
               <w:t xml:space="preserve">Patrick </w:t>
             </w:r>
             <w:proofErr w:type="spellStart"/>
             <w:r>
+              <w:rPr>
+                <w:lang w:val="en-GB"/>
+              </w:rPr>
               <w:t>Devilee</w:t>
+            </w:r>
+            <w:proofErr w:type="spellEnd"/>
+          </w:p>
+          <w:p>
+            <w:pPr>
+              <w:rPr>
+                <w:lang w:val="en-GB"/>
+              </w:rPr>
+            </w:pPr>
+            <w:r>
+              <w:rPr>
+                <w:lang w:val="en-GB"/>
+              </w:rPr>
+              <w:t xml:space="preserve">Wendy </w:t>
+            </w:r>
+            <w:proofErr w:type="spellStart"/>
+            <w:r>
+              <w:rPr>
+                <w:lang w:val="en-GB"/>
+              </w:rPr>
+              <w:t>Segaar</w:t>
             </w:r>
             <w:proofErr w:type="spellEnd"/>
           </w:p>
@@ -2450,7 +2962,7 @@
           </w:tcPr>
           <w:p>
             <w:r>
-              <w:t>Applicatie beschrijven (3.)</w:t>
+              <w:t>Plan van aanpak maken individueel</w:t>
             </w:r>
           </w:p>
         </w:tc>
@@ -2459,14 +2971,38 @@
             <w:tcW w:w="1327" w:type="dxa"/>
             <w:shd w:val="clear" w:color="auto" w:fill="FFF2CC" w:themeFill="accent4" w:themeFillTint="33"/>
           </w:tcPr>
-          <w:p/>
+          <w:p>
+            <w:pPr>
+              <w:rPr>
+                <w:lang w:val="en-GB"/>
+              </w:rPr>
+            </w:pPr>
+            <w:r>
+              <w:rPr>
+                <w:lang w:val="en-GB"/>
+              </w:rPr>
+              <w:t>19-02-‘19</w:t>
+            </w:r>
+          </w:p>
         </w:tc>
         <w:tc>
           <w:tcPr>
             <w:tcW w:w="1214" w:type="dxa"/>
             <w:shd w:val="clear" w:color="auto" w:fill="FFF2CC" w:themeFill="accent4" w:themeFillTint="33"/>
           </w:tcPr>
-          <w:p/>
+          <w:p>
+            <w:pPr>
+              <w:rPr>
+                <w:lang w:val="en-GB"/>
+              </w:rPr>
+            </w:pPr>
+            <w:r>
+              <w:rPr>
+                <w:lang w:val="en-GB"/>
+              </w:rPr>
+              <w:t>22-02-‘19</w:t>
+            </w:r>
+          </w:p>
         </w:tc>
         <w:tc>
           <w:tcPr>
@@ -2474,8 +3010,16 @@
             <w:shd w:val="clear" w:color="auto" w:fill="FFF2CC" w:themeFill="accent4" w:themeFillTint="33"/>
           </w:tcPr>
           <w:p>
-            <w:r>
-              <w:t>15 min</w:t>
+            <w:pPr>
+              <w:rPr>
+                <w:lang w:val="en-GB"/>
+              </w:rPr>
+            </w:pPr>
+            <w:r>
+              <w:rPr>
+                <w:lang w:val="en-GB"/>
+              </w:rPr>
+              <w:t>45 min</w:t>
             </w:r>
           </w:p>
         </w:tc>
@@ -2485,9 +3029,61 @@
             <w:shd w:val="clear" w:color="auto" w:fill="FFF2CC" w:themeFill="accent4" w:themeFillTint="33"/>
           </w:tcPr>
           <w:p>
-            <w:r>
-              <w:t>Wendy Segaar</w:t>
-            </w:r>
+            <w:pPr>
+              <w:rPr>
+                <w:lang w:val="en-GB"/>
+              </w:rPr>
+            </w:pPr>
+            <w:proofErr w:type="spellStart"/>
+            <w:r>
+              <w:rPr>
+                <w:lang w:val="en-GB"/>
+              </w:rPr>
+              <w:t>Netanel</w:t>
+            </w:r>
+            <w:proofErr w:type="spellEnd"/>
+            <w:r>
+              <w:rPr>
+                <w:lang w:val="en-GB"/>
+              </w:rPr>
+              <w:t xml:space="preserve"> Dorothea</w:t>
+            </w:r>
+            <w:r>
+              <w:rPr>
+                <w:lang w:val="en-GB"/>
+              </w:rPr>
+              <w:br/>
+              <w:t xml:space="preserve">Patrick </w:t>
+            </w:r>
+            <w:proofErr w:type="spellStart"/>
+            <w:r>
+              <w:rPr>
+                <w:lang w:val="en-GB"/>
+              </w:rPr>
+              <w:t>Devilee</w:t>
+            </w:r>
+            <w:proofErr w:type="spellEnd"/>
+          </w:p>
+          <w:p>
+            <w:pPr>
+              <w:rPr>
+                <w:lang w:val="en-GB"/>
+              </w:rPr>
+            </w:pPr>
+            <w:r>
+              <w:rPr>
+                <w:lang w:val="en-GB"/>
+              </w:rPr>
+              <w:t xml:space="preserve">Wendy </w:t>
+            </w:r>
+            <w:proofErr w:type="spellStart"/>
+            <w:r>
+              <w:rPr>
+                <w:lang w:val="en-GB"/>
+              </w:rPr>
+              <w:t>Segaar</w:t>
+            </w:r>
+            <w:proofErr w:type="spellEnd"/>
           </w:p>
         </w:tc>
       </w:tr>
@@ -2498,11 +3094,16 @@
             <w:shd w:val="clear" w:color="auto" w:fill="FFF2CC" w:themeFill="accent4" w:themeFillTint="33"/>
           </w:tcPr>
           <w:p>
-            <w:r>
-              <w:t xml:space="preserve">Doelen </w:t>
-            </w:r>
-            <w:r>
-              <w:t>beschrijven (4.)</w:t>
+            <w:pPr>
+              <w:rPr>
+                <w:lang w:val="en-GB"/>
+              </w:rPr>
+            </w:pPr>
+            <w:r>
+              <w:t>Plan van aanpak</w:t>
+            </w:r>
+            <w:r>
+              <w:t xml:space="preserve"> samenvoegen</w:t>
             </w:r>
           </w:p>
         </w:tc>
@@ -2511,14 +3112,32 @@
             <w:tcW w:w="1327" w:type="dxa"/>
             <w:shd w:val="clear" w:color="auto" w:fill="FFF2CC" w:themeFill="accent4" w:themeFillTint="33"/>
           </w:tcPr>
-          <w:p/>
+          <w:p>
+            <w:pPr>
+              <w:rPr>
+                <w:lang w:val="en-GB"/>
+              </w:rPr>
+            </w:pPr>
+            <w:r>
+              <w:rPr>
+                <w:lang w:val="en-GB"/>
+              </w:rPr>
+              <w:t>22-02-‘19</w:t>
+            </w:r>
+          </w:p>
         </w:tc>
         <w:tc>
           <w:tcPr>
             <w:tcW w:w="1214" w:type="dxa"/>
             <w:shd w:val="clear" w:color="auto" w:fill="FFF2CC" w:themeFill="accent4" w:themeFillTint="33"/>
           </w:tcPr>
-          <w:p/>
+          <w:p>
+            <w:pPr>
+              <w:rPr>
+                <w:lang w:val="en-GB"/>
+              </w:rPr>
+            </w:pPr>
+          </w:p>
         </w:tc>
         <w:tc>
           <w:tcPr>
@@ -2526,8 +3145,16 @@
             <w:shd w:val="clear" w:color="auto" w:fill="FFF2CC" w:themeFill="accent4" w:themeFillTint="33"/>
           </w:tcPr>
           <w:p>
-            <w:r>
-              <w:t>10 min</w:t>
+            <w:pPr>
+              <w:rPr>
+                <w:lang w:val="en-GB"/>
+              </w:rPr>
+            </w:pPr>
+            <w:r>
+              <w:rPr>
+                <w:lang w:val="en-GB"/>
+              </w:rPr>
+              <w:t>30 min</w:t>
             </w:r>
           </w:p>
         </w:tc>
@@ -2537,14 +3164,61 @@
             <w:shd w:val="clear" w:color="auto" w:fill="FFF2CC" w:themeFill="accent4" w:themeFillTint="33"/>
           </w:tcPr>
           <w:p>
+            <w:pPr>
+              <w:rPr>
+                <w:lang w:val="en-GB"/>
+              </w:rPr>
+            </w:pPr>
             <w:proofErr w:type="spellStart"/>
             <w:r>
+              <w:rPr>
+                <w:lang w:val="en-GB"/>
+              </w:rPr>
               <w:t>Netanel</w:t>
             </w:r>
             <w:proofErr w:type="spellEnd"/>
             <w:r>
+              <w:rPr>
+                <w:lang w:val="en-GB"/>
+              </w:rPr>
               <w:t xml:space="preserve"> Dorothea</w:t>
             </w:r>
+            <w:r>
+              <w:rPr>
+                <w:lang w:val="en-GB"/>
+              </w:rPr>
+              <w:br/>
+              <w:t xml:space="preserve">Patrick </w:t>
+            </w:r>
+            <w:proofErr w:type="spellStart"/>
+            <w:r>
+              <w:rPr>
+                <w:lang w:val="en-GB"/>
+              </w:rPr>
+              <w:t>Devilee</w:t>
+            </w:r>
+            <w:proofErr w:type="spellEnd"/>
+          </w:p>
+          <w:p>
+            <w:pPr>
+              <w:rPr>
+                <w:lang w:val="en-GB"/>
+              </w:rPr>
+            </w:pPr>
+            <w:r>
+              <w:rPr>
+                <w:lang w:val="en-GB"/>
+              </w:rPr>
+              <w:t xml:space="preserve">Wendy </w:t>
+            </w:r>
+            <w:proofErr w:type="spellStart"/>
+            <w:r>
+              <w:rPr>
+                <w:lang w:val="en-GB"/>
+              </w:rPr>
+              <w:t>Segaar</w:t>
+            </w:r>
+            <w:proofErr w:type="spellEnd"/>
           </w:p>
         </w:tc>
       </w:tr>
@@ -2552,612 +3226,291 @@
         <w:tc>
           <w:tcPr>
             <w:tcW w:w="3341" w:type="dxa"/>
-            <w:shd w:val="clear" w:color="auto" w:fill="FFF2CC" w:themeFill="accent4" w:themeFillTint="33"/>
-          </w:tcPr>
-          <w:p>
-            <w:r>
-              <w:t>Doelgroepen beschrijven (5.)</w:t>
+            <w:tcBorders>
+              <w:bottom w:val="single" w:sz="4" w:space="0" w:color="auto"/>
+            </w:tcBorders>
+            <w:shd w:val="clear" w:color="auto" w:fill="FDB1A9"/>
+          </w:tcPr>
+          <w:p>
+            <w:r>
+              <w:t>Functioneel ontwerp maken</w:t>
             </w:r>
           </w:p>
         </w:tc>
         <w:tc>
           <w:tcPr>
             <w:tcW w:w="1327" w:type="dxa"/>
-            <w:shd w:val="clear" w:color="auto" w:fill="FFF2CC" w:themeFill="accent4" w:themeFillTint="33"/>
-          </w:tcPr>
-          <w:p/>
+            <w:tcBorders>
+              <w:bottom w:val="single" w:sz="4" w:space="0" w:color="auto"/>
+            </w:tcBorders>
+            <w:shd w:val="clear" w:color="auto" w:fill="FDB1A9"/>
+          </w:tcPr>
+          <w:p>
+            <w:pPr>
+              <w:rPr>
+                <w:lang w:val="en-GB"/>
+              </w:rPr>
+            </w:pPr>
+            <w:r>
+              <w:rPr>
+                <w:lang w:val="en-GB"/>
+              </w:rPr>
+              <w:t>25-02-‘19</w:t>
+            </w:r>
+          </w:p>
         </w:tc>
         <w:tc>
           <w:tcPr>
             <w:tcW w:w="1214" w:type="dxa"/>
-            <w:shd w:val="clear" w:color="auto" w:fill="FFF2CC" w:themeFill="accent4" w:themeFillTint="33"/>
-          </w:tcPr>
-          <w:p/>
+            <w:tcBorders>
+              <w:bottom w:val="single" w:sz="4" w:space="0" w:color="auto"/>
+            </w:tcBorders>
+            <w:shd w:val="clear" w:color="auto" w:fill="FDB1A9"/>
+          </w:tcPr>
+          <w:p>
+            <w:pPr>
+              <w:rPr>
+                <w:lang w:val="en-GB"/>
+              </w:rPr>
+            </w:pPr>
+            <w:r>
+              <w:rPr>
+                <w:lang w:val="en-GB"/>
+              </w:rPr>
+              <w:t>11-03-‘19</w:t>
+            </w:r>
+          </w:p>
         </w:tc>
         <w:tc>
           <w:tcPr>
             <w:tcW w:w="917" w:type="dxa"/>
-            <w:shd w:val="clear" w:color="auto" w:fill="FFF2CC" w:themeFill="accent4" w:themeFillTint="33"/>
-          </w:tcPr>
-          <w:p>
-            <w:r>
-              <w:t>10 min</w:t>
-            </w:r>
+            <w:tcBorders>
+              <w:bottom w:val="single" w:sz="4" w:space="0" w:color="auto"/>
+            </w:tcBorders>
+            <w:shd w:val="clear" w:color="auto" w:fill="FDB1A9"/>
+          </w:tcPr>
+          <w:p>
+            <w:pPr>
+              <w:rPr>
+                <w:lang w:val="en-GB"/>
+              </w:rPr>
+            </w:pPr>
           </w:p>
         </w:tc>
         <w:tc>
           <w:tcPr>
             <w:tcW w:w="2263" w:type="dxa"/>
-            <w:shd w:val="clear" w:color="auto" w:fill="FFF2CC" w:themeFill="accent4" w:themeFillTint="33"/>
-          </w:tcPr>
-          <w:p>
-            <w:r>
-              <w:t>Wendy Segaar</w:t>
-            </w:r>
+            <w:tcBorders>
+              <w:bottom w:val="single" w:sz="4" w:space="0" w:color="auto"/>
+            </w:tcBorders>
+            <w:shd w:val="clear" w:color="auto" w:fill="FDB1A9"/>
+          </w:tcPr>
+          <w:p>
+            <w:pPr>
+              <w:rPr>
+                <w:lang w:val="en-GB"/>
+              </w:rPr>
+            </w:pPr>
+            <w:proofErr w:type="spellStart"/>
+            <w:r>
+              <w:rPr>
+                <w:lang w:val="en-GB"/>
+              </w:rPr>
+              <w:t>Netanel</w:t>
+            </w:r>
+            <w:proofErr w:type="spellEnd"/>
+            <w:r>
+              <w:rPr>
+                <w:lang w:val="en-GB"/>
+              </w:rPr>
+              <w:t xml:space="preserve"> Dorothea</w:t>
+            </w:r>
+            <w:r>
+              <w:rPr>
+                <w:lang w:val="en-GB"/>
+              </w:rPr>
+              <w:br/>
+              <w:t xml:space="preserve">Patrick </w:t>
+            </w:r>
+            <w:proofErr w:type="spellStart"/>
+            <w:r>
+              <w:rPr>
+                <w:lang w:val="en-GB"/>
+              </w:rPr>
+              <w:t>Devilee</w:t>
+            </w:r>
+            <w:proofErr w:type="spellEnd"/>
+          </w:p>
+          <w:p>
+            <w:pPr>
+              <w:rPr>
+                <w:lang w:val="en-GB"/>
+              </w:rPr>
+            </w:pPr>
+            <w:r>
+              <w:rPr>
+                <w:lang w:val="en-GB"/>
+              </w:rPr>
+              <w:t xml:space="preserve">Wendy </w:t>
+            </w:r>
+            <w:proofErr w:type="spellStart"/>
+            <w:r>
+              <w:rPr>
+                <w:lang w:val="en-GB"/>
+              </w:rPr>
+              <w:t>Segaar</w:t>
+            </w:r>
+            <w:proofErr w:type="spellEnd"/>
           </w:p>
         </w:tc>
       </w:tr>
       <w:tr>
+        <w:trPr>
+          <w:trHeight w:val="453"/>
+        </w:trPr>
         <w:tc>
           <w:tcPr>
             <w:tcW w:w="3341" w:type="dxa"/>
-            <w:shd w:val="clear" w:color="auto" w:fill="FFF2CC" w:themeFill="accent4" w:themeFillTint="33"/>
-          </w:tcPr>
-          <w:p>
-            <w:r>
-              <w:t>Vormgeving beschrijven (6.)</w:t>
+            <w:tcBorders>
+              <w:bottom w:val="single" w:sz="4" w:space="0" w:color="auto"/>
+            </w:tcBorders>
+            <w:shd w:val="clear" w:color="auto" w:fill="E2EFD9" w:themeFill="accent6" w:themeFillTint="33"/>
+          </w:tcPr>
+          <w:p>
+            <w:pPr>
+              <w:tabs>
+                <w:tab w:val="right" w:pos="2331"/>
+              </w:tabs>
+            </w:pPr>
+            <w:r>
+              <w:t>Technisch ontwerp maken</w:t>
             </w:r>
           </w:p>
         </w:tc>
         <w:tc>
           <w:tcPr>
             <w:tcW w:w="1327" w:type="dxa"/>
-            <w:shd w:val="clear" w:color="auto" w:fill="FFF2CC" w:themeFill="accent4" w:themeFillTint="33"/>
-          </w:tcPr>
-          <w:p/>
+            <w:tcBorders>
+              <w:bottom w:val="single" w:sz="4" w:space="0" w:color="auto"/>
+            </w:tcBorders>
+            <w:shd w:val="clear" w:color="auto" w:fill="E2EFD9" w:themeFill="accent6" w:themeFillTint="33"/>
+          </w:tcPr>
+          <w:p>
+            <w:pPr>
+              <w:tabs>
+                <w:tab w:val="right" w:pos="2331"/>
+              </w:tabs>
+            </w:pPr>
+            <w:r>
+              <w:t>12-03-‘19</w:t>
+            </w:r>
+          </w:p>
         </w:tc>
         <w:tc>
           <w:tcPr>
             <w:tcW w:w="1214" w:type="dxa"/>
-            <w:shd w:val="clear" w:color="auto" w:fill="FFF2CC" w:themeFill="accent4" w:themeFillTint="33"/>
-          </w:tcPr>
-          <w:p/>
+            <w:tcBorders>
+              <w:bottom w:val="single" w:sz="4" w:space="0" w:color="auto"/>
+            </w:tcBorders>
+            <w:shd w:val="clear" w:color="auto" w:fill="E2EFD9" w:themeFill="accent6" w:themeFillTint="33"/>
+          </w:tcPr>
+          <w:p>
+            <w:pPr>
+              <w:tabs>
+                <w:tab w:val="right" w:pos="2331"/>
+              </w:tabs>
+            </w:pPr>
+            <w:r>
+              <w:t>18-03-‘19</w:t>
+            </w:r>
+          </w:p>
         </w:tc>
         <w:tc>
           <w:tcPr>
             <w:tcW w:w="917" w:type="dxa"/>
-            <w:shd w:val="clear" w:color="auto" w:fill="FFF2CC" w:themeFill="accent4" w:themeFillTint="33"/>
-          </w:tcPr>
-          <w:p>
-            <w:r>
-              <w:t>10 min</w:t>
-            </w:r>
+            <w:tcBorders>
+              <w:bottom w:val="single" w:sz="4" w:space="0" w:color="auto"/>
+            </w:tcBorders>
+            <w:shd w:val="clear" w:color="auto" w:fill="E2EFD9" w:themeFill="accent6" w:themeFillTint="33"/>
+          </w:tcPr>
+          <w:p>
+            <w:pPr>
+              <w:tabs>
+                <w:tab w:val="right" w:pos="2331"/>
+              </w:tabs>
+            </w:pPr>
           </w:p>
         </w:tc>
         <w:tc>
           <w:tcPr>
             <w:tcW w:w="2263" w:type="dxa"/>
-            <w:shd w:val="clear" w:color="auto" w:fill="FFF2CC" w:themeFill="accent4" w:themeFillTint="33"/>
-          </w:tcPr>
-          <w:p>
+            <w:tcBorders>
+              <w:bottom w:val="single" w:sz="4" w:space="0" w:color="auto"/>
+            </w:tcBorders>
+            <w:shd w:val="clear" w:color="auto" w:fill="E2EFD9" w:themeFill="accent6" w:themeFillTint="33"/>
+          </w:tcPr>
+          <w:p>
+            <w:pPr>
+              <w:tabs>
+                <w:tab w:val="right" w:pos="2331"/>
+              </w:tabs>
+              <w:rPr>
+                <w:lang w:val="en-GB"/>
+              </w:rPr>
+            </w:pPr>
             <w:proofErr w:type="spellStart"/>
             <w:r>
+              <w:rPr>
+                <w:lang w:val="en-GB"/>
+              </w:rPr>
               <w:t>Netanel</w:t>
             </w:r>
             <w:proofErr w:type="spellEnd"/>
             <w:r>
+              <w:rPr>
+                <w:lang w:val="en-GB"/>
+              </w:rPr>
               <w:t xml:space="preserve"> Dorothea</w:t>
             </w:r>
-          </w:p>
-        </w:tc>
-      </w:tr>
-      <w:tr>
-        <w:tc>
-          <w:tcPr>
-            <w:tcW w:w="3341" w:type="dxa"/>
-            <w:shd w:val="clear" w:color="auto" w:fill="FFF2CC" w:themeFill="accent4" w:themeFillTint="33"/>
-          </w:tcPr>
-          <w:p>
-            <w:r>
-              <w:t>Informatie beschrijven (7.)</w:t>
-            </w:r>
-          </w:p>
-        </w:tc>
-        <w:tc>
-          <w:tcPr>
-            <w:tcW w:w="1327" w:type="dxa"/>
-            <w:shd w:val="clear" w:color="auto" w:fill="FFF2CC" w:themeFill="accent4" w:themeFillTint="33"/>
-          </w:tcPr>
-          <w:p/>
-        </w:tc>
-        <w:tc>
-          <w:tcPr>
-            <w:tcW w:w="1214" w:type="dxa"/>
-            <w:shd w:val="clear" w:color="auto" w:fill="FFF2CC" w:themeFill="accent4" w:themeFillTint="33"/>
-          </w:tcPr>
-          <w:p/>
-        </w:tc>
-        <w:tc>
-          <w:tcPr>
-            <w:tcW w:w="917" w:type="dxa"/>
-            <w:shd w:val="clear" w:color="auto" w:fill="FFF2CC" w:themeFill="accent4" w:themeFillTint="33"/>
-          </w:tcPr>
-          <w:p>
-            <w:r>
-              <w:t>10 min</w:t>
-            </w:r>
-          </w:p>
-        </w:tc>
-        <w:tc>
-          <w:tcPr>
-            <w:tcW w:w="2263" w:type="dxa"/>
-            <w:shd w:val="clear" w:color="auto" w:fill="FFF2CC" w:themeFill="accent4" w:themeFillTint="33"/>
-          </w:tcPr>
-          <w:p>
-            <w:r>
-              <w:t>Wendy Segaar</w:t>
-            </w:r>
-          </w:p>
-        </w:tc>
-      </w:tr>
-      <w:tr>
-        <w:tc>
-          <w:tcPr>
-            <w:tcW w:w="3341" w:type="dxa"/>
-            <w:shd w:val="clear" w:color="auto" w:fill="FFF2CC" w:themeFill="accent4" w:themeFillTint="33"/>
-          </w:tcPr>
-          <w:p>
-            <w:r>
-              <w:t>Interactie beschrijven (8.)</w:t>
-            </w:r>
-          </w:p>
-        </w:tc>
-        <w:tc>
-          <w:tcPr>
-            <w:tcW w:w="1327" w:type="dxa"/>
-            <w:shd w:val="clear" w:color="auto" w:fill="FFF2CC" w:themeFill="accent4" w:themeFillTint="33"/>
-          </w:tcPr>
-          <w:p/>
-        </w:tc>
-        <w:tc>
-          <w:tcPr>
-            <w:tcW w:w="1214" w:type="dxa"/>
-            <w:shd w:val="clear" w:color="auto" w:fill="FFF2CC" w:themeFill="accent4" w:themeFillTint="33"/>
-          </w:tcPr>
-          <w:p/>
-        </w:tc>
-        <w:tc>
-          <w:tcPr>
-            <w:tcW w:w="917" w:type="dxa"/>
-            <w:shd w:val="clear" w:color="auto" w:fill="FFF2CC" w:themeFill="accent4" w:themeFillTint="33"/>
-          </w:tcPr>
-          <w:p>
-            <w:r>
-              <w:t>15 min</w:t>
-            </w:r>
-          </w:p>
-        </w:tc>
-        <w:tc>
-          <w:tcPr>
-            <w:tcW w:w="2263" w:type="dxa"/>
-            <w:shd w:val="clear" w:color="auto" w:fill="FFF2CC" w:themeFill="accent4" w:themeFillTint="33"/>
-          </w:tcPr>
-          <w:p>
-            <w:r>
+            <w:r>
+              <w:rPr>
+                <w:lang w:val="en-GB"/>
+              </w:rPr>
+              <w:br/>
               <w:t xml:space="preserve">Patrick </w:t>
             </w:r>
             <w:proofErr w:type="spellStart"/>
             <w:r>
+              <w:rPr>
+                <w:lang w:val="en-GB"/>
+              </w:rPr>
               <w:t>Devilee</w:t>
             </w:r>
             <w:proofErr w:type="spellEnd"/>
           </w:p>
-        </w:tc>
-      </w:tr>
-      <w:tr>
-        <w:tc>
-          <w:tcPr>
-            <w:tcW w:w="3341" w:type="dxa"/>
-            <w:shd w:val="clear" w:color="auto" w:fill="FFF2CC" w:themeFill="accent4" w:themeFillTint="33"/>
-          </w:tcPr>
-          <w:p>
-            <w:r>
-              <w:t>Overige info beschrijven (9.)</w:t>
-            </w:r>
-          </w:p>
-        </w:tc>
-        <w:tc>
-          <w:tcPr>
-            <w:tcW w:w="1327" w:type="dxa"/>
-            <w:shd w:val="clear" w:color="auto" w:fill="FFF2CC" w:themeFill="accent4" w:themeFillTint="33"/>
-          </w:tcPr>
-          <w:p/>
-        </w:tc>
-        <w:tc>
-          <w:tcPr>
-            <w:tcW w:w="1214" w:type="dxa"/>
-            <w:shd w:val="clear" w:color="auto" w:fill="FFF2CC" w:themeFill="accent4" w:themeFillTint="33"/>
-          </w:tcPr>
-          <w:p/>
-        </w:tc>
-        <w:tc>
-          <w:tcPr>
-            <w:tcW w:w="917" w:type="dxa"/>
-            <w:shd w:val="clear" w:color="auto" w:fill="FFF2CC" w:themeFill="accent4" w:themeFillTint="33"/>
-          </w:tcPr>
-          <w:p>
-            <w:r>
-              <w:t>?</w:t>
-            </w:r>
-          </w:p>
-        </w:tc>
-        <w:tc>
-          <w:tcPr>
-            <w:tcW w:w="2263" w:type="dxa"/>
-            <w:shd w:val="clear" w:color="auto" w:fill="FFF2CC" w:themeFill="accent4" w:themeFillTint="33"/>
-          </w:tcPr>
-          <w:p/>
-        </w:tc>
-      </w:tr>
-      <w:tr>
-        <w:tc>
-          <w:tcPr>
-            <w:tcW w:w="3341" w:type="dxa"/>
-            <w:shd w:val="clear" w:color="auto" w:fill="D9E2F3" w:themeFill="accent1" w:themeFillTint="33"/>
-          </w:tcPr>
-          <w:p>
-            <w:r>
-              <w:t>Inleiding plan v aanpak schrijven (1.)</w:t>
-            </w:r>
-          </w:p>
-        </w:tc>
-        <w:tc>
-          <w:tcPr>
-            <w:tcW w:w="1327" w:type="dxa"/>
-            <w:shd w:val="clear" w:color="auto" w:fill="D9E2F3" w:themeFill="accent1" w:themeFillTint="33"/>
-          </w:tcPr>
-          <w:p/>
-        </w:tc>
-        <w:tc>
-          <w:tcPr>
-            <w:tcW w:w="1214" w:type="dxa"/>
-            <w:shd w:val="clear" w:color="auto" w:fill="D9E2F3" w:themeFill="accent1" w:themeFillTint="33"/>
-          </w:tcPr>
-          <w:p/>
-        </w:tc>
-        <w:tc>
-          <w:tcPr>
-            <w:tcW w:w="917" w:type="dxa"/>
-            <w:shd w:val="clear" w:color="auto" w:fill="D9E2F3" w:themeFill="accent1" w:themeFillTint="33"/>
-          </w:tcPr>
-          <w:p>
-            <w:r>
-              <w:t>10 min</w:t>
-            </w:r>
-          </w:p>
-        </w:tc>
-        <w:tc>
-          <w:tcPr>
-            <w:tcW w:w="2263" w:type="dxa"/>
-            <w:shd w:val="clear" w:color="auto" w:fill="D9E2F3" w:themeFill="accent1" w:themeFillTint="33"/>
-          </w:tcPr>
-          <w:p/>
-        </w:tc>
-      </w:tr>
-      <w:tr>
-        <w:tc>
-          <w:tcPr>
-            <w:tcW w:w="3341" w:type="dxa"/>
-            <w:shd w:val="clear" w:color="auto" w:fill="D9E2F3" w:themeFill="accent1" w:themeFillTint="33"/>
-          </w:tcPr>
-          <w:p>
-            <w:r>
-              <w:t>Doelstelling schrijven (2.)</w:t>
-            </w:r>
-          </w:p>
-        </w:tc>
-        <w:tc>
-          <w:tcPr>
-            <w:tcW w:w="1327" w:type="dxa"/>
-            <w:shd w:val="clear" w:color="auto" w:fill="D9E2F3" w:themeFill="accent1" w:themeFillTint="33"/>
-          </w:tcPr>
-          <w:p/>
-        </w:tc>
-        <w:tc>
-          <w:tcPr>
-            <w:tcW w:w="1214" w:type="dxa"/>
-            <w:shd w:val="clear" w:color="auto" w:fill="D9E2F3" w:themeFill="accent1" w:themeFillTint="33"/>
-          </w:tcPr>
-          <w:p/>
-        </w:tc>
-        <w:tc>
-          <w:tcPr>
-            <w:tcW w:w="917" w:type="dxa"/>
-            <w:shd w:val="clear" w:color="auto" w:fill="D9E2F3" w:themeFill="accent1" w:themeFillTint="33"/>
-          </w:tcPr>
-          <w:p>
-            <w:r>
-              <w:t>10 min</w:t>
-            </w:r>
-          </w:p>
-        </w:tc>
-        <w:tc>
-          <w:tcPr>
-            <w:tcW w:w="2263" w:type="dxa"/>
-            <w:shd w:val="clear" w:color="auto" w:fill="D9E2F3" w:themeFill="accent1" w:themeFillTint="33"/>
-          </w:tcPr>
-          <w:p/>
-        </w:tc>
-      </w:tr>
-      <w:tr>
-        <w:tc>
-          <w:tcPr>
-            <w:tcW w:w="3341" w:type="dxa"/>
-            <w:shd w:val="clear" w:color="auto" w:fill="D9E2F3" w:themeFill="accent1" w:themeFillTint="33"/>
-          </w:tcPr>
-          <w:p>
-            <w:r>
-              <w:t>Omschrijving schrijven (3.)</w:t>
-            </w:r>
-          </w:p>
-        </w:tc>
-        <w:tc>
-          <w:tcPr>
-            <w:tcW w:w="1327" w:type="dxa"/>
-            <w:shd w:val="clear" w:color="auto" w:fill="D9E2F3" w:themeFill="accent1" w:themeFillTint="33"/>
-          </w:tcPr>
-          <w:p/>
-        </w:tc>
-        <w:tc>
-          <w:tcPr>
-            <w:tcW w:w="1214" w:type="dxa"/>
-            <w:shd w:val="clear" w:color="auto" w:fill="D9E2F3" w:themeFill="accent1" w:themeFillTint="33"/>
-          </w:tcPr>
-          <w:p/>
-        </w:tc>
-        <w:tc>
-          <w:tcPr>
-            <w:tcW w:w="917" w:type="dxa"/>
-            <w:shd w:val="clear" w:color="auto" w:fill="D9E2F3" w:themeFill="accent1" w:themeFillTint="33"/>
-          </w:tcPr>
-          <w:p>
-            <w:r>
-              <w:t>10 min</w:t>
-            </w:r>
-          </w:p>
-        </w:tc>
-        <w:tc>
-          <w:tcPr>
-            <w:tcW w:w="2263" w:type="dxa"/>
-            <w:shd w:val="clear" w:color="auto" w:fill="D9E2F3" w:themeFill="accent1" w:themeFillTint="33"/>
-          </w:tcPr>
-          <w:p/>
-        </w:tc>
-      </w:tr>
-      <w:tr>
-        <w:tc>
-          <w:tcPr>
-            <w:tcW w:w="3341" w:type="dxa"/>
-            <w:shd w:val="clear" w:color="auto" w:fill="D9E2F3" w:themeFill="accent1" w:themeFillTint="33"/>
-          </w:tcPr>
-          <w:p>
-            <w:r>
-              <w:t>Projectgroep beschrijven (4.)</w:t>
-            </w:r>
-          </w:p>
-        </w:tc>
-        <w:tc>
-          <w:tcPr>
-            <w:tcW w:w="1327" w:type="dxa"/>
-            <w:shd w:val="clear" w:color="auto" w:fill="D9E2F3" w:themeFill="accent1" w:themeFillTint="33"/>
-          </w:tcPr>
-          <w:p>
-            <w:r>
-              <w:t>8-2-2019</w:t>
-            </w:r>
-          </w:p>
-        </w:tc>
-        <w:tc>
-          <w:tcPr>
-            <w:tcW w:w="1214" w:type="dxa"/>
-            <w:shd w:val="clear" w:color="auto" w:fill="D9E2F3" w:themeFill="accent1" w:themeFillTint="33"/>
-          </w:tcPr>
-          <w:p>
-            <w:r>
-              <w:t>8-2-2019</w:t>
-            </w:r>
-          </w:p>
-        </w:tc>
-        <w:tc>
-          <w:tcPr>
-            <w:tcW w:w="917" w:type="dxa"/>
-            <w:shd w:val="clear" w:color="auto" w:fill="D9E2F3" w:themeFill="accent1" w:themeFillTint="33"/>
-          </w:tcPr>
-          <w:p>
-            <w:r>
-              <w:t>10 min</w:t>
-            </w:r>
-          </w:p>
-        </w:tc>
-        <w:tc>
-          <w:tcPr>
-            <w:tcW w:w="2263" w:type="dxa"/>
-            <w:shd w:val="clear" w:color="auto" w:fill="D9E2F3" w:themeFill="accent1" w:themeFillTint="33"/>
-          </w:tcPr>
-          <w:p>
-            <w:pPr>
-              <w:rPr>
-                <w:lang w:val="en-GB"/>
-              </w:rPr>
-            </w:pPr>
+          <w:p>
+            <w:pPr>
+              <w:tabs>
+                <w:tab w:val="right" w:pos="2331"/>
+              </w:tabs>
+              <w:rPr>
+                <w:lang w:val="en-GB"/>
+              </w:rPr>
+            </w:pPr>
+            <w:r>
+              <w:rPr>
+                <w:lang w:val="en-GB"/>
+              </w:rPr>
+              <w:t xml:space="preserve">Wendy </w:t>
+            </w:r>
             <w:proofErr w:type="spellStart"/>
             <w:r>
               <w:rPr>
                 <w:lang w:val="en-GB"/>
               </w:rPr>
-              <w:t>Netanel</w:t>
+              <w:t>Segaar</w:t>
             </w:r>
             <w:proofErr w:type="spellEnd"/>
-            <w:r>
-              <w:rPr>
-                <w:lang w:val="en-GB"/>
-              </w:rPr>
-              <w:t xml:space="preserve"> </w:t>
-            </w:r>
-            <w:r>
-              <w:rPr>
-                <w:lang w:val="en-GB"/>
-              </w:rPr>
-              <w:t>Dorothea</w:t>
-            </w:r>
-            <w:r>
-              <w:rPr>
-                <w:lang w:val="en-GB"/>
-              </w:rPr>
-              <w:br/>
-            </w:r>
-            <w:r>
-              <w:rPr>
-                <w:lang w:val="en-GB"/>
-              </w:rPr>
-              <w:t xml:space="preserve">Patrick </w:t>
-            </w:r>
-            <w:proofErr w:type="spellStart"/>
-            <w:r>
-              <w:rPr>
-                <w:lang w:val="en-GB"/>
-              </w:rPr>
-              <w:t>Devilee</w:t>
-            </w:r>
-            <w:proofErr w:type="spellEnd"/>
-          </w:p>
-          <w:p>
-            <w:pPr>
-              <w:rPr>
-                <w:lang w:val="en-GB"/>
-              </w:rPr>
-            </w:pPr>
-            <w:r>
-              <w:rPr>
-                <w:lang w:val="en-GB"/>
-              </w:rPr>
-              <w:t>Wendy Segaar</w:t>
-            </w:r>
-          </w:p>
-        </w:tc>
-      </w:tr>
-      <w:tr>
-        <w:tc>
-          <w:tcPr>
-            <w:tcW w:w="3341" w:type="dxa"/>
-            <w:shd w:val="clear" w:color="auto" w:fill="D9E2F3" w:themeFill="accent1" w:themeFillTint="33"/>
-          </w:tcPr>
-          <w:p>
-            <w:r>
-              <w:t>Benodigdheden</w:t>
-            </w:r>
-            <w:r>
-              <w:t xml:space="preserve"> beschrijven (5.)</w:t>
-            </w:r>
-          </w:p>
-        </w:tc>
-        <w:tc>
-          <w:tcPr>
-            <w:tcW w:w="1327" w:type="dxa"/>
-            <w:shd w:val="clear" w:color="auto" w:fill="D9E2F3" w:themeFill="accent1" w:themeFillTint="33"/>
-          </w:tcPr>
-          <w:p>
-            <w:r>
-              <w:t>8-2-2019</w:t>
-            </w:r>
-          </w:p>
-        </w:tc>
-        <w:tc>
-          <w:tcPr>
-            <w:tcW w:w="1214" w:type="dxa"/>
-            <w:shd w:val="clear" w:color="auto" w:fill="D9E2F3" w:themeFill="accent1" w:themeFillTint="33"/>
-          </w:tcPr>
-          <w:p>
-            <w:r>
-              <w:t>8-2-2019</w:t>
-            </w:r>
-          </w:p>
-        </w:tc>
-        <w:tc>
-          <w:tcPr>
-            <w:tcW w:w="917" w:type="dxa"/>
-            <w:shd w:val="clear" w:color="auto" w:fill="D9E2F3" w:themeFill="accent1" w:themeFillTint="33"/>
-          </w:tcPr>
-          <w:p>
-            <w:r>
-              <w:t>15 min</w:t>
-            </w:r>
-          </w:p>
-        </w:tc>
-        <w:tc>
-          <w:tcPr>
-            <w:tcW w:w="2263" w:type="dxa"/>
-            <w:shd w:val="clear" w:color="auto" w:fill="D9E2F3" w:themeFill="accent1" w:themeFillTint="33"/>
-          </w:tcPr>
-          <w:p>
-            <w:pPr>
-              <w:rPr>
-                <w:lang w:val="en-GB"/>
-              </w:rPr>
-            </w:pPr>
-            <w:proofErr w:type="spellStart"/>
-            <w:r>
-              <w:rPr>
-                <w:lang w:val="en-GB"/>
-              </w:rPr>
-              <w:t>Netanel</w:t>
-            </w:r>
-            <w:proofErr w:type="spellEnd"/>
-            <w:r>
-              <w:rPr>
-                <w:lang w:val="en-GB"/>
-              </w:rPr>
-              <w:t xml:space="preserve"> </w:t>
-            </w:r>
-            <w:r>
-              <w:rPr>
-                <w:lang w:val="en-GB"/>
-              </w:rPr>
-              <w:t>Dorothea</w:t>
-            </w:r>
-            <w:r>
-              <w:rPr>
-                <w:lang w:val="en-GB"/>
-              </w:rPr>
-              <w:br/>
-            </w:r>
-            <w:r>
-              <w:rPr>
-                <w:lang w:val="en-GB"/>
-              </w:rPr>
-              <w:t xml:space="preserve">Patrick </w:t>
-            </w:r>
-            <w:proofErr w:type="spellStart"/>
-            <w:r>
-              <w:rPr>
-                <w:lang w:val="en-GB"/>
-              </w:rPr>
-              <w:t>Devilee</w:t>
-            </w:r>
-            <w:proofErr w:type="spellEnd"/>
-          </w:p>
-          <w:p>
-            <w:pPr>
-              <w:rPr>
-                <w:lang w:val="en-GB"/>
-              </w:rPr>
-            </w:pPr>
-            <w:r>
-              <w:rPr>
-                <w:lang w:val="en-GB"/>
-              </w:rPr>
-              <w:t>Wendy Segaar</w:t>
-            </w:r>
           </w:p>
         </w:tc>
       </w:tr>
@@ -3168,6 +3521,8 @@
           <w:lang w:val="en-GB"/>
         </w:rPr>
       </w:pPr>
+      <w:bookmarkStart w:id="8" w:name="_GoBack"/>
+      <w:bookmarkEnd w:id="8"/>
     </w:p>
     <w:p>
       <w:pPr>
@@ -3177,8 +3532,8 @@
       </w:pPr>
     </w:p>
     <w:sectPr>
-      <w:headerReference w:type="default" r:id="rId13"/>
-      <w:footerReference w:type="default" r:id="rId14"/>
+      <w:headerReference w:type="default" r:id="rId14"/>
+      <w:footerReference w:type="default" r:id="rId15"/>
       <w:pgSz w:w="11906" w:h="16838"/>
       <w:pgMar w:top="1417" w:right="1417" w:bottom="1417" w:left="1417" w:header="708" w:footer="708" w:gutter="0"/>
       <w:cols w:space="708"/>
@@ -4449,7 +4804,7 @@
 </file>
 
 <file path=customXml/itemProps1.xml><?xml version="1.0" encoding="utf-8"?>
-<ds:datastoreItem xmlns:ds="http://schemas.openxmlformats.org/officeDocument/2006/customXml" ds:itemID="{ED69C6F0-0CB0-4D6E-B42C-AA20D4D4C7CE}">
+<ds:datastoreItem xmlns:ds="http://schemas.openxmlformats.org/officeDocument/2006/customXml" ds:itemID="{21199ADC-FAEC-4429-A665-526BB78EDDE5}">
   <ds:schemaRefs>
     <ds:schemaRef ds:uri="http://schemas.openxmlformats.org/officeDocument/2006/bibliography"/>
   </ds:schemaRefs>

</xml_diff>